<commit_message>
correction in development mode and protect feature , improvements in tests
</commit_message>
<xml_diff>
--- a/test/ImageReplaceTest/template.docx
+++ b/test/ImageReplaceTest/template.docx
@@ -104,6 +104,58 @@
       </w:r>
       <w:r>
         <w:t>won't be replaced</w:t>
+      </w:r>
+      <w:r>
+        <w:t xml:space="preserve"> because there is no key in alt-text</w:t>
+      </w:r>
+    </w:p>
+    <w:p>
+      <w:r>
+        <w:t xml:space="preserve">In Production mode , This Image </w:t>
+      </w:r>
+      <w:r>
+        <w:rPr>
+          <w:noProof/>
+          <w:lang w:val="en-IN" w:eastAsia="en-IN"/>
+        </w:rPr>
+        <w:drawing>
+          <wp:inline distT="0" distB="0" distL="0" distR="0">
+            <wp:extent cx="740074" cy="740074"/>
+            <wp:effectExtent l="19050" t="0" r="2876" b="0"/>
+            <wp:docPr id="5" name="Picture 3" descr="[record.noimage]"/>
+            <wp:cNvGraphicFramePr>
+              <a:graphicFrameLocks xmlns:a="http://schemas.openxmlformats.org/drawingml/2006/main" noChangeAspect="1"/>
+            </wp:cNvGraphicFramePr>
+            <a:graphic xmlns:a="http://schemas.openxmlformats.org/drawingml/2006/main">
+              <a:graphicData uri="http://schemas.openxmlformats.org/drawingml/2006/picture">
+                <pic:pic xmlns:pic="http://schemas.openxmlformats.org/drawingml/2006/picture">
+                  <pic:nvPicPr>
+                    <pic:cNvPr id="0" name="dummyImage.png"/>
+                    <pic:cNvPicPr/>
+                  </pic:nvPicPr>
+                  <pic:blipFill>
+                    <a:blip r:embed="rId6"/>
+                    <a:stretch>
+                      <a:fillRect/>
+                    </a:stretch>
+                  </pic:blipFill>
+                  <pic:spPr>
+                    <a:xfrm>
+                      <a:off x="0" y="0"/>
+                      <a:ext cx="743520" cy="743520"/>
+                    </a:xfrm>
+                    <a:prstGeom prst="rect">
+                      <a:avLst/>
+                    </a:prstGeom>
+                  </pic:spPr>
+                </pic:pic>
+              </a:graphicData>
+            </a:graphic>
+          </wp:inline>
+        </w:drawing>
+      </w:r>
+      <w:r>
+        <w:t>will be removed even though alt-text has key and no data for this key</w:t>
       </w:r>
     </w:p>
     <w:sectPr>

</xml_diff>